<commit_message>
Se añaden los documnetos de word
</commit_message>
<xml_diff>
--- a/Taller Básico de Git.docx
+++ b/Taller Básico de Git.docx
@@ -1,6 +1,6 @@
 
 <file path=word/document.xml><?xml version="1.0" encoding="utf-8"?>
-<w:document xmlns:wpc="http://schemas.microsoft.com/office/word/2010/wordprocessingCanvas" xmlns:cx="http://schemas.microsoft.com/office/drawing/2014/chartex" xmlns:cx1="http://schemas.microsoft.com/office/drawing/2015/9/8/chartex" xmlns:cx2="http://schemas.microsoft.com/office/drawing/2015/10/21/chartex" xmlns:cx3="http://schemas.microsoft.com/office/drawing/2016/5/9/chartex" xmlns:cx4="http://schemas.microsoft.com/office/drawing/2016/5/10/chartex" xmlns:cx5="http://schemas.microsoft.com/office/drawing/2016/5/11/chartex" xmlns:cx6="http://schemas.microsoft.com/office/drawing/2016/5/12/chartex" xmlns:cx7="http://schemas.microsoft.com/office/drawing/2016/5/13/chartex" xmlns:cx8="http://schemas.microsoft.com/office/drawing/2016/5/14/chartex" xmlns:mc="http://schemas.openxmlformats.org/markup-compatibility/2006" xmlns:aink="http://schemas.microsoft.com/office/drawing/2016/ink" xmlns:am3d="http://schemas.microsoft.com/office/drawing/2017/model3d" xmlns:o="urn:schemas-microsoft-com:office:office" xmlns:r="http://schemas.openxmlformats.org/officeDocument/2006/relationships" xmlns:m="http://schemas.openxmlformats.org/officeDocument/2006/math" xmlns:v="urn:schemas-microsoft-com:vml" xmlns:wp14="http://schemas.microsoft.com/office/word/2010/wordprocessingDrawing" xmlns:wp="http://schemas.openxmlformats.org/drawingml/2006/wordprocessingDrawing" xmlns:w10="urn:schemas-microsoft-com:office:word" xmlns:w="http://schemas.openxmlformats.org/wordprocessingml/2006/main" xmlns:w14="http://schemas.microsoft.com/office/word/2010/wordml" xmlns:w15="http://schemas.microsoft.com/office/word/2012/wordml" xmlns:w16cex="http://schemas.microsoft.com/office/word/2018/wordml/cex" xmlns:w16cid="http://schemas.microsoft.com/office/word/2016/wordml/cid" xmlns:w16="http://schemas.microsoft.com/office/word/2018/wordml" xmlns:w16sdtdh="http://schemas.microsoft.com/office/word/2020/wordml/sdtdatahash" xmlns:w16se="http://schemas.microsoft.com/office/word/2015/wordml/symex" xmlns:wpg="http://schemas.microsoft.com/office/word/2010/wordprocessingGroup" xmlns:wpi="http://schemas.microsoft.com/office/word/2010/wordprocessingInk" xmlns:wne="http://schemas.microsoft.com/office/word/2006/wordml" xmlns:wps="http://schemas.microsoft.com/office/word/2010/wordprocessingShape" mc:Ignorable="w14 w15 w16se w16cid w16 w16cex w16sdtdh wp14">
+<w:document xmlns:wpc="http://schemas.microsoft.com/office/word/2010/wordprocessingCanvas" xmlns:cx="http://schemas.microsoft.com/office/drawing/2014/chartex" xmlns:cx1="http://schemas.microsoft.com/office/drawing/2015/9/8/chartex" xmlns:cx2="http://schemas.microsoft.com/office/drawing/2015/10/21/chartex" xmlns:cx3="http://schemas.microsoft.com/office/drawing/2016/5/9/chartex" xmlns:cx4="http://schemas.microsoft.com/office/drawing/2016/5/10/chartex" xmlns:cx5="http://schemas.microsoft.com/office/drawing/2016/5/11/chartex" xmlns:cx6="http://schemas.microsoft.com/office/drawing/2016/5/12/chartex" xmlns:cx7="http://schemas.microsoft.com/office/drawing/2016/5/13/chartex" xmlns:cx8="http://schemas.microsoft.com/office/drawing/2016/5/14/chartex" xmlns:mc="http://schemas.openxmlformats.org/markup-compatibility/2006" xmlns:aink="http://schemas.microsoft.com/office/drawing/2016/ink" xmlns:am3d="http://schemas.microsoft.com/office/drawing/2017/model3d" xmlns:o="urn:schemas-microsoft-com:office:office" xmlns:oel="http://schemas.microsoft.com/office/2019/extlst" xmlns:r="http://schemas.openxmlformats.org/officeDocument/2006/relationships" xmlns:m="http://schemas.openxmlformats.org/officeDocument/2006/math" xmlns:v="urn:schemas-microsoft-com:vml" xmlns:wp14="http://schemas.microsoft.com/office/word/2010/wordprocessingDrawing" xmlns:wp="http://schemas.openxmlformats.org/drawingml/2006/wordprocessingDrawing" xmlns:w10="urn:schemas-microsoft-com:office:word" xmlns:w="http://schemas.openxmlformats.org/wordprocessingml/2006/main" xmlns:w14="http://schemas.microsoft.com/office/word/2010/wordml" xmlns:w15="http://schemas.microsoft.com/office/word/2012/wordml" xmlns:w16cex="http://schemas.microsoft.com/office/word/2018/wordml/cex" xmlns:w16cid="http://schemas.microsoft.com/office/word/2016/wordml/cid" xmlns:w16="http://schemas.microsoft.com/office/word/2018/wordml" xmlns:w16du="http://schemas.microsoft.com/office/word/2023/wordml/word16du" xmlns:w16sdtdh="http://schemas.microsoft.com/office/word/2020/wordml/sdtdatahash" xmlns:w16sdtfl="http://schemas.microsoft.com/office/word/2024/wordml/sdtformatlock" xmlns:w16se="http://schemas.microsoft.com/office/word/2015/wordml/symex" xmlns:wpg="http://schemas.microsoft.com/office/word/2010/wordprocessingGroup" xmlns:wpi="http://schemas.microsoft.com/office/word/2010/wordprocessingInk" xmlns:wne="http://schemas.microsoft.com/office/word/2006/wordml" xmlns:wps="http://schemas.microsoft.com/office/word/2010/wordprocessingShape" mc:Ignorable="w14 w15 w16se w16cid w16 w16cex w16sdtdh w16sdtfl w16du wp14">
   <w:body>
     <w:p>
       <w:pPr>
@@ -300,47 +300,18 @@
           <w:rFonts w:ascii="Times New Roman" w:hAnsi="Times New Roman" w:cs="Times New Roman"/>
           <w:sz w:val="24"/>
           <w:szCs w:val="24"/>
-        </w:rPr>
-      </w:pPr>
-      <w:proofErr w:type="spellStart"/>
-      <w:r>
-        <w:rPr>
-          <w:rStyle w:val="CdigoHTML"/>
-          <w:rFonts w:ascii="Times New Roman" w:hAnsi="Times New Roman" w:cs="Times New Roman"/>
-          <w:sz w:val="24"/>
-          <w:szCs w:val="24"/>
-        </w:rPr>
-        <w:t>git</w:t>
-      </w:r>
-      <w:proofErr w:type="spellEnd"/>
-      <w:r>
-        <w:rPr>
-          <w:rStyle w:val="CdigoHTML"/>
-          <w:rFonts w:ascii="Times New Roman" w:hAnsi="Times New Roman" w:cs="Times New Roman"/>
-          <w:sz w:val="24"/>
-          <w:szCs w:val="24"/>
-        </w:rPr>
-        <w:t xml:space="preserve"> </w:t>
-      </w:r>
-      <w:proofErr w:type="spellStart"/>
-      <w:r>
-        <w:rPr>
-          <w:rStyle w:val="CdigoHTML"/>
-          <w:rFonts w:ascii="Times New Roman" w:hAnsi="Times New Roman" w:cs="Times New Roman"/>
-          <w:sz w:val="24"/>
-          <w:szCs w:val="24"/>
-        </w:rPr>
-        <w:t>config</w:t>
-      </w:r>
-      <w:proofErr w:type="spellEnd"/>
-      <w:r>
-        <w:rPr>
-          <w:rStyle w:val="CdigoHTML"/>
-          <w:rFonts w:ascii="Times New Roman" w:hAnsi="Times New Roman" w:cs="Times New Roman"/>
-          <w:sz w:val="24"/>
-          <w:szCs w:val="24"/>
-        </w:rPr>
-        <w:t xml:space="preserve"> --global </w:t>
+          <w:lang w:val="en-US"/>
+        </w:rPr>
+      </w:pPr>
+      <w:r>
+        <w:rPr>
+          <w:rStyle w:val="CdigoHTML"/>
+          <w:rFonts w:ascii="Times New Roman" w:hAnsi="Times New Roman" w:cs="Times New Roman"/>
+          <w:sz w:val="24"/>
+          <w:szCs w:val="24"/>
+          <w:lang w:val="en-US"/>
+        </w:rPr>
+        <w:t xml:space="preserve">git config --global </w:t>
       </w:r>
       <w:proofErr w:type="spellStart"/>
       <w:proofErr w:type="gramStart"/>
@@ -350,6 +321,7 @@
           <w:rFonts w:ascii="Times New Roman" w:hAnsi="Times New Roman" w:cs="Times New Roman"/>
           <w:sz w:val="24"/>
           <w:szCs w:val="24"/>
+          <w:lang w:val="en-US"/>
         </w:rPr>
         <w:t>user.email</w:t>
       </w:r>
@@ -361,6 +333,7 @@
           <w:rFonts w:ascii="Times New Roman" w:hAnsi="Times New Roman" w:cs="Times New Roman"/>
           <w:sz w:val="24"/>
           <w:szCs w:val="24"/>
+          <w:lang w:val="en-US"/>
         </w:rPr>
         <w:t xml:space="preserve"> </w:t>
       </w:r>
@@ -371,6 +344,7 @@
             <w:rFonts w:ascii="Times New Roman" w:hAnsi="Times New Roman" w:cs="Times New Roman"/>
             <w:sz w:val="24"/>
             <w:szCs w:val="24"/>
+            <w:lang w:val="en-US"/>
           </w:rPr>
           <w:t>tuemail@dominio.com</w:t>
         </w:r>
@@ -384,6 +358,7 @@
           <w:rFonts w:ascii="Times New Roman" w:hAnsi="Times New Roman" w:cs="Times New Roman"/>
           <w:sz w:val="24"/>
           <w:szCs w:val="24"/>
+          <w:lang w:val="en-US"/>
         </w:rPr>
       </w:pPr>
     </w:p>
@@ -525,18 +500,19 @@
     <w:p>
       <w:pPr>
         <w:rPr>
-          <w:rFonts w:ascii="Times New Roman" w:hAnsi="Times New Roman" w:cs="Times New Roman"/>
-          <w:sz w:val="24"/>
-          <w:szCs w:val="24"/>
-        </w:rPr>
-      </w:pPr>
-      <w:r>
-        <w:rPr>
           <w:rStyle w:val="hljs-string"/>
           <w:rFonts w:ascii="Times New Roman" w:hAnsi="Times New Roman" w:cs="Times New Roman"/>
           <w:sz w:val="24"/>
           <w:szCs w:val="24"/>
         </w:rPr>
+      </w:pPr>
+      <w:r>
+        <w:rPr>
+          <w:rStyle w:val="hljs-string"/>
+          <w:rFonts w:ascii="Times New Roman" w:hAnsi="Times New Roman" w:cs="Times New Roman"/>
+          <w:sz w:val="24"/>
+          <w:szCs w:val="24"/>
+        </w:rPr>
         <w:t>"Hola mundo, este es mi primer archivo en Git</w:t>
       </w:r>
       <w:r>
@@ -560,6 +536,57 @@
     </w:p>
     <w:p>
       <w:pPr>
+        <w:rPr>
+          <w:rFonts w:ascii="Times New Roman" w:hAnsi="Times New Roman" w:cs="Times New Roman"/>
+          <w:sz w:val="24"/>
+          <w:szCs w:val="24"/>
+        </w:rPr>
+      </w:pPr>
+      <w:r>
+        <w:rPr>
+          <w:rFonts w:ascii="Times New Roman" w:hAnsi="Times New Roman" w:cs="Times New Roman"/>
+          <w:sz w:val="24"/>
+          <w:szCs w:val="24"/>
+        </w:rPr>
+        <w:drawing>
+          <wp:inline distT="0" distB="0" distL="0" distR="0" wp14:anchorId="4B9CCA1B" wp14:editId="3E5E73D0">
+            <wp:extent cx="5612130" cy="1316990"/>
+            <wp:effectExtent l="0" t="0" r="7620" b="0"/>
+            <wp:docPr id="130997652" name="Imagen 1"/>
+            <wp:cNvGraphicFramePr>
+              <a:graphicFrameLocks xmlns:a="http://schemas.openxmlformats.org/drawingml/2006/main" noChangeAspect="1"/>
+            </wp:cNvGraphicFramePr>
+            <a:graphic xmlns:a="http://schemas.openxmlformats.org/drawingml/2006/main">
+              <a:graphicData uri="http://schemas.openxmlformats.org/drawingml/2006/picture">
+                <pic:pic xmlns:pic="http://schemas.openxmlformats.org/drawingml/2006/picture">
+                  <pic:nvPicPr>
+                    <pic:cNvPr id="130997652" name=""/>
+                    <pic:cNvPicPr/>
+                  </pic:nvPicPr>
+                  <pic:blipFill>
+                    <a:blip r:embed="rId6"/>
+                    <a:stretch>
+                      <a:fillRect/>
+                    </a:stretch>
+                  </pic:blipFill>
+                  <pic:spPr>
+                    <a:xfrm>
+                      <a:off x="0" y="0"/>
+                      <a:ext cx="5612130" cy="1316990"/>
+                    </a:xfrm>
+                    <a:prstGeom prst="rect">
+                      <a:avLst/>
+                    </a:prstGeom>
+                  </pic:spPr>
+                </pic:pic>
+              </a:graphicData>
+            </a:graphic>
+          </wp:inline>
+        </w:drawing>
+      </w:r>
+    </w:p>
+    <w:p>
+      <w:pPr>
         <w:pStyle w:val="Ttulo3"/>
         <w:rPr>
           <w:rFonts w:ascii="Times New Roman" w:hAnsi="Times New Roman" w:cs="Times New Roman"/>
@@ -570,6 +597,7 @@
           <w:rStyle w:val="Textoennegrita"/>
           <w:rFonts w:ascii="Times New Roman" w:hAnsi="Times New Roman" w:cs="Times New Roman"/>
         </w:rPr>
+        <w:lastRenderedPageBreak/>
         <w:t>4️ Verificar el Estado del Repositorio</w:t>
       </w:r>
     </w:p>
@@ -612,6 +640,48 @@
           <w:szCs w:val="24"/>
         </w:rPr>
       </w:pPr>
+      <w:r>
+        <w:rPr>
+          <w:rFonts w:ascii="Times New Roman" w:hAnsi="Times New Roman" w:cs="Times New Roman"/>
+          <w:sz w:val="24"/>
+          <w:szCs w:val="24"/>
+        </w:rPr>
+        <w:drawing>
+          <wp:inline distT="0" distB="0" distL="0" distR="0" wp14:anchorId="38E9377F" wp14:editId="7EAB2AE9">
+            <wp:extent cx="5612130" cy="2283460"/>
+            <wp:effectExtent l="0" t="0" r="7620" b="2540"/>
+            <wp:docPr id="241774528" name="Imagen 1"/>
+            <wp:cNvGraphicFramePr>
+              <a:graphicFrameLocks xmlns:a="http://schemas.openxmlformats.org/drawingml/2006/main" noChangeAspect="1"/>
+            </wp:cNvGraphicFramePr>
+            <a:graphic xmlns:a="http://schemas.openxmlformats.org/drawingml/2006/main">
+              <a:graphicData uri="http://schemas.openxmlformats.org/drawingml/2006/picture">
+                <pic:pic xmlns:pic="http://schemas.openxmlformats.org/drawingml/2006/picture">
+                  <pic:nvPicPr>
+                    <pic:cNvPr id="241774528" name=""/>
+                    <pic:cNvPicPr/>
+                  </pic:nvPicPr>
+                  <pic:blipFill>
+                    <a:blip r:embed="rId7"/>
+                    <a:stretch>
+                      <a:fillRect/>
+                    </a:stretch>
+                  </pic:blipFill>
+                  <pic:spPr>
+                    <a:xfrm>
+                      <a:off x="0" y="0"/>
+                      <a:ext cx="5612130" cy="2283460"/>
+                    </a:xfrm>
+                    <a:prstGeom prst="rect">
+                      <a:avLst/>
+                    </a:prstGeom>
+                  </pic:spPr>
+                </pic:pic>
+              </a:graphicData>
+            </a:graphic>
+          </wp:inline>
+        </w:drawing>
+      </w:r>
     </w:p>
     <w:p>
       <w:pPr>
@@ -696,6 +766,48 @@
           <w:szCs w:val="24"/>
         </w:rPr>
       </w:pPr>
+      <w:r>
+        <w:rPr>
+          <w:rFonts w:ascii="Times New Roman" w:hAnsi="Times New Roman" w:cs="Times New Roman"/>
+          <w:sz w:val="24"/>
+          <w:szCs w:val="24"/>
+        </w:rPr>
+        <w:drawing>
+          <wp:inline distT="0" distB="0" distL="0" distR="0" wp14:anchorId="56004CB2" wp14:editId="34292444">
+            <wp:extent cx="5612130" cy="4399280"/>
+            <wp:effectExtent l="0" t="0" r="7620" b="1270"/>
+            <wp:docPr id="269607008" name="Imagen 1"/>
+            <wp:cNvGraphicFramePr>
+              <a:graphicFrameLocks xmlns:a="http://schemas.openxmlformats.org/drawingml/2006/main" noChangeAspect="1"/>
+            </wp:cNvGraphicFramePr>
+            <a:graphic xmlns:a="http://schemas.openxmlformats.org/drawingml/2006/main">
+              <a:graphicData uri="http://schemas.openxmlformats.org/drawingml/2006/picture">
+                <pic:pic xmlns:pic="http://schemas.openxmlformats.org/drawingml/2006/picture">
+                  <pic:nvPicPr>
+                    <pic:cNvPr id="269607008" name=""/>
+                    <pic:cNvPicPr/>
+                  </pic:nvPicPr>
+                  <pic:blipFill>
+                    <a:blip r:embed="rId8"/>
+                    <a:stretch>
+                      <a:fillRect/>
+                    </a:stretch>
+                  </pic:blipFill>
+                  <pic:spPr>
+                    <a:xfrm>
+                      <a:off x="0" y="0"/>
+                      <a:ext cx="5612130" cy="4399280"/>
+                    </a:xfrm>
+                    <a:prstGeom prst="rect">
+                      <a:avLst/>
+                    </a:prstGeom>
+                  </pic:spPr>
+                </pic:pic>
+              </a:graphicData>
+            </a:graphic>
+          </wp:inline>
+        </w:drawing>
+      </w:r>
     </w:p>
     <w:p>
       <w:pPr>
@@ -709,8 +821,154 @@
           <w:rStyle w:val="Textoennegrita"/>
           <w:rFonts w:ascii="Times New Roman" w:hAnsi="Times New Roman" w:cs="Times New Roman"/>
         </w:rPr>
+        <w:t>6️ Confirmar los Cambios</w:t>
+      </w:r>
+    </w:p>
+    <w:p>
+      <w:pPr>
+        <w:pStyle w:val="HTMLconformatoprevio"/>
+        <w:rPr>
+          <w:rStyle w:val="hljs-string"/>
+          <w:rFonts w:ascii="Times New Roman" w:hAnsi="Times New Roman" w:cs="Times New Roman"/>
+          <w:sz w:val="24"/>
+          <w:szCs w:val="24"/>
+        </w:rPr>
+      </w:pPr>
+      <w:proofErr w:type="spellStart"/>
+      <w:r>
+        <w:rPr>
+          <w:rStyle w:val="CdigoHTML"/>
+          <w:rFonts w:ascii="Times New Roman" w:hAnsi="Times New Roman" w:cs="Times New Roman"/>
+          <w:sz w:val="24"/>
+          <w:szCs w:val="24"/>
+        </w:rPr>
+        <w:t>git</w:t>
+      </w:r>
+      <w:proofErr w:type="spellEnd"/>
+      <w:r>
+        <w:rPr>
+          <w:rStyle w:val="CdigoHTML"/>
+          <w:rFonts w:ascii="Times New Roman" w:hAnsi="Times New Roman" w:cs="Times New Roman"/>
+          <w:sz w:val="24"/>
+          <w:szCs w:val="24"/>
+        </w:rPr>
+        <w:t xml:space="preserve"> </w:t>
+      </w:r>
+      <w:proofErr w:type="spellStart"/>
+      <w:r>
+        <w:rPr>
+          <w:rStyle w:val="CdigoHTML"/>
+          <w:rFonts w:ascii="Times New Roman" w:hAnsi="Times New Roman" w:cs="Times New Roman"/>
+          <w:sz w:val="24"/>
+          <w:szCs w:val="24"/>
+        </w:rPr>
+        <w:t>commit</w:t>
+      </w:r>
+      <w:proofErr w:type="spellEnd"/>
+      <w:r>
+        <w:rPr>
+          <w:rStyle w:val="CdigoHTML"/>
+          <w:rFonts w:ascii="Times New Roman" w:hAnsi="Times New Roman" w:cs="Times New Roman"/>
+          <w:sz w:val="24"/>
+          <w:szCs w:val="24"/>
+        </w:rPr>
+        <w:t xml:space="preserve"> -m </w:t>
+      </w:r>
+      <w:r>
+        <w:rPr>
+          <w:rStyle w:val="hljs-string"/>
+          <w:rFonts w:ascii="Times New Roman" w:hAnsi="Times New Roman" w:cs="Times New Roman"/>
+          <w:sz w:val="24"/>
+          <w:szCs w:val="24"/>
+        </w:rPr>
+        <w:t>"Agregar archivo.txt con mensaje de prueba"</w:t>
+      </w:r>
+    </w:p>
+    <w:p>
+      <w:pPr>
+        <w:pStyle w:val="HTMLconformatoprevio"/>
+        <w:rPr>
+          <w:rStyle w:val="CdigoHTML"/>
+          <w:rFonts w:ascii="Times New Roman" w:hAnsi="Times New Roman" w:cs="Times New Roman"/>
+          <w:sz w:val="24"/>
+          <w:szCs w:val="24"/>
+        </w:rPr>
+      </w:pPr>
+      <w:r>
+        <w:rPr>
+          <w:rStyle w:val="CdigoHTML"/>
+          <w:rFonts w:ascii="Times New Roman" w:hAnsi="Times New Roman" w:cs="Times New Roman"/>
+          <w:sz w:val="24"/>
+          <w:szCs w:val="24"/>
+        </w:rPr>
         <w:lastRenderedPageBreak/>
-        <w:t>6️ Confirmar los Cambios</w:t>
+        <w:drawing>
+          <wp:inline distT="0" distB="0" distL="0" distR="0" wp14:anchorId="49A5C025" wp14:editId="34D1BF5A">
+            <wp:extent cx="5612130" cy="1876425"/>
+            <wp:effectExtent l="0" t="0" r="7620" b="9525"/>
+            <wp:docPr id="1782631292" name="Imagen 1"/>
+            <wp:cNvGraphicFramePr>
+              <a:graphicFrameLocks xmlns:a="http://schemas.openxmlformats.org/drawingml/2006/main" noChangeAspect="1"/>
+            </wp:cNvGraphicFramePr>
+            <a:graphic xmlns:a="http://schemas.openxmlformats.org/drawingml/2006/main">
+              <a:graphicData uri="http://schemas.openxmlformats.org/drawingml/2006/picture">
+                <pic:pic xmlns:pic="http://schemas.openxmlformats.org/drawingml/2006/picture">
+                  <pic:nvPicPr>
+                    <pic:cNvPr id="1782631292" name=""/>
+                    <pic:cNvPicPr/>
+                  </pic:nvPicPr>
+                  <pic:blipFill>
+                    <a:blip r:embed="rId9"/>
+                    <a:stretch>
+                      <a:fillRect/>
+                    </a:stretch>
+                  </pic:blipFill>
+                  <pic:spPr>
+                    <a:xfrm>
+                      <a:off x="0" y="0"/>
+                      <a:ext cx="5612130" cy="1876425"/>
+                    </a:xfrm>
+                    <a:prstGeom prst="rect">
+                      <a:avLst/>
+                    </a:prstGeom>
+                  </pic:spPr>
+                </pic:pic>
+              </a:graphicData>
+            </a:graphic>
+          </wp:inline>
+        </w:drawing>
+      </w:r>
+    </w:p>
+    <w:p>
+      <w:pPr>
+        <w:rPr>
+          <w:rFonts w:ascii="Times New Roman" w:hAnsi="Times New Roman" w:cs="Times New Roman"/>
+          <w:sz w:val="24"/>
+          <w:szCs w:val="24"/>
+        </w:rPr>
+      </w:pPr>
+      <w:r>
+        <w:rPr>
+          <w:rFonts w:ascii="Times New Roman" w:hAnsi="Times New Roman" w:cs="Times New Roman"/>
+          <w:sz w:val="24"/>
+          <w:szCs w:val="24"/>
+        </w:rPr>
+        <w:t xml:space="preserve"> </w:t>
+      </w:r>
+    </w:p>
+    <w:p>
+      <w:pPr>
+        <w:pStyle w:val="Ttulo3"/>
+        <w:rPr>
+          <w:rFonts w:ascii="Times New Roman" w:hAnsi="Times New Roman" w:cs="Times New Roman"/>
+        </w:rPr>
+      </w:pPr>
+      <w:r>
+        <w:rPr>
+          <w:rStyle w:val="Textoennegrita"/>
+          <w:rFonts w:ascii="Times New Roman" w:hAnsi="Times New Roman" w:cs="Times New Roman"/>
+        </w:rPr>
+        <w:t>7️ Subir los Cambios al Repositorio Remoto</w:t>
       </w:r>
     </w:p>
     <w:p>
@@ -751,51 +1009,49 @@
           <w:sz w:val="24"/>
           <w:szCs w:val="24"/>
         </w:rPr>
-        <w:t>commit</w:t>
-      </w:r>
-      <w:proofErr w:type="spellEnd"/>
-      <w:r>
-        <w:rPr>
-          <w:rStyle w:val="CdigoHTML"/>
-          <w:rFonts w:ascii="Times New Roman" w:hAnsi="Times New Roman" w:cs="Times New Roman"/>
-          <w:sz w:val="24"/>
-          <w:szCs w:val="24"/>
-        </w:rPr>
-        <w:t xml:space="preserve"> -m </w:t>
-      </w:r>
-      <w:r>
-        <w:rPr>
-          <w:rStyle w:val="hljs-string"/>
-          <w:rFonts w:ascii="Times New Roman" w:hAnsi="Times New Roman" w:cs="Times New Roman"/>
-          <w:sz w:val="24"/>
-          <w:szCs w:val="24"/>
-        </w:rPr>
-        <w:t>"Agregar archivo.txt con mensaje de prueba"</w:t>
-      </w:r>
-    </w:p>
-    <w:p>
-      <w:pPr>
-        <w:rPr>
-          <w:rFonts w:ascii="Times New Roman" w:hAnsi="Times New Roman" w:cs="Times New Roman"/>
-          <w:sz w:val="24"/>
-          <w:szCs w:val="24"/>
-        </w:rPr>
-      </w:pPr>
-    </w:p>
-    <w:p>
-      <w:pPr>
-        <w:pStyle w:val="Ttulo3"/>
-        <w:rPr>
-          <w:rFonts w:ascii="Times New Roman" w:hAnsi="Times New Roman" w:cs="Times New Roman"/>
-        </w:rPr>
-      </w:pPr>
-      <w:r>
-        <w:rPr>
-          <w:rStyle w:val="Textoennegrita"/>
-          <w:rFonts w:ascii="Times New Roman" w:hAnsi="Times New Roman" w:cs="Times New Roman"/>
-        </w:rPr>
-        <w:t>7️ Subir los Cambios al Repositorio Remoto</w:t>
-      </w:r>
+        <w:t>push</w:t>
+      </w:r>
+      <w:proofErr w:type="spellEnd"/>
+      <w:r>
+        <w:rPr>
+          <w:rStyle w:val="CdigoHTML"/>
+          <w:rFonts w:ascii="Times New Roman" w:hAnsi="Times New Roman" w:cs="Times New Roman"/>
+          <w:sz w:val="24"/>
+          <w:szCs w:val="24"/>
+        </w:rPr>
+        <w:t xml:space="preserve"> </w:t>
+      </w:r>
+      <w:proofErr w:type="spellStart"/>
+      <w:r>
+        <w:rPr>
+          <w:rStyle w:val="CdigoHTML"/>
+          <w:rFonts w:ascii="Times New Roman" w:hAnsi="Times New Roman" w:cs="Times New Roman"/>
+          <w:sz w:val="24"/>
+          <w:szCs w:val="24"/>
+        </w:rPr>
+        <w:t>origin</w:t>
+      </w:r>
+      <w:proofErr w:type="spellEnd"/>
+      <w:r>
+        <w:rPr>
+          <w:rStyle w:val="CdigoHTML"/>
+          <w:rFonts w:ascii="Times New Roman" w:hAnsi="Times New Roman" w:cs="Times New Roman"/>
+          <w:sz w:val="24"/>
+          <w:szCs w:val="24"/>
+        </w:rPr>
+        <w:t xml:space="preserve"> </w:t>
+      </w:r>
+      <w:proofErr w:type="spellStart"/>
+      <w:r>
+        <w:rPr>
+          <w:rStyle w:val="CdigoHTML"/>
+          <w:rFonts w:ascii="Times New Roman" w:hAnsi="Times New Roman" w:cs="Times New Roman"/>
+          <w:sz w:val="24"/>
+          <w:szCs w:val="24"/>
+        </w:rPr>
+        <w:t>main</w:t>
+      </w:r>
+      <w:proofErr w:type="spellEnd"/>
     </w:p>
     <w:p>
       <w:pPr>
@@ -807,17 +1063,60 @@
           <w:szCs w:val="24"/>
         </w:rPr>
       </w:pPr>
-      <w:proofErr w:type="spellStart"/>
-      <w:r>
-        <w:rPr>
-          <w:rStyle w:val="CdigoHTML"/>
-          <w:rFonts w:ascii="Times New Roman" w:hAnsi="Times New Roman" w:cs="Times New Roman"/>
-          <w:sz w:val="24"/>
-          <w:szCs w:val="24"/>
-        </w:rPr>
-        <w:t>git</w:t>
-      </w:r>
-      <w:proofErr w:type="spellEnd"/>
+      <w:r>
+        <w:rPr>
+          <w:rStyle w:val="CdigoHTML"/>
+          <w:rFonts w:ascii="Times New Roman" w:hAnsi="Times New Roman" w:cs="Times New Roman"/>
+          <w:sz w:val="24"/>
+          <w:szCs w:val="24"/>
+        </w:rPr>
+        <w:drawing>
+          <wp:inline distT="0" distB="0" distL="0" distR="0" wp14:anchorId="10A4D227" wp14:editId="0646B8F1">
+            <wp:extent cx="5612130" cy="2232025"/>
+            <wp:effectExtent l="0" t="0" r="7620" b="0"/>
+            <wp:docPr id="177574053" name="Imagen 1"/>
+            <wp:cNvGraphicFramePr>
+              <a:graphicFrameLocks xmlns:a="http://schemas.openxmlformats.org/drawingml/2006/main" noChangeAspect="1"/>
+            </wp:cNvGraphicFramePr>
+            <a:graphic xmlns:a="http://schemas.openxmlformats.org/drawingml/2006/main">
+              <a:graphicData uri="http://schemas.openxmlformats.org/drawingml/2006/picture">
+                <pic:pic xmlns:pic="http://schemas.openxmlformats.org/drawingml/2006/picture">
+                  <pic:nvPicPr>
+                    <pic:cNvPr id="177574053" name=""/>
+                    <pic:cNvPicPr/>
+                  </pic:nvPicPr>
+                  <pic:blipFill>
+                    <a:blip r:embed="rId10"/>
+                    <a:stretch>
+                      <a:fillRect/>
+                    </a:stretch>
+                  </pic:blipFill>
+                  <pic:spPr>
+                    <a:xfrm>
+                      <a:off x="0" y="0"/>
+                      <a:ext cx="5612130" cy="2232025"/>
+                    </a:xfrm>
+                    <a:prstGeom prst="rect">
+                      <a:avLst/>
+                    </a:prstGeom>
+                  </pic:spPr>
+                </pic:pic>
+              </a:graphicData>
+            </a:graphic>
+          </wp:inline>
+        </w:drawing>
+      </w:r>
+    </w:p>
+    <w:p>
+      <w:pPr>
+        <w:pStyle w:val="HTMLconformatoprevio"/>
+        <w:rPr>
+          <w:rStyle w:val="CdigoHTML"/>
+          <w:rFonts w:ascii="Times New Roman" w:hAnsi="Times New Roman" w:cs="Times New Roman"/>
+          <w:sz w:val="24"/>
+          <w:szCs w:val="24"/>
+        </w:rPr>
+      </w:pPr>
       <w:r>
         <w:rPr>
           <w:rStyle w:val="CdigoHTML"/>
@@ -827,57 +1126,6 @@
         </w:rPr>
         <w:t xml:space="preserve"> </w:t>
       </w:r>
-      <w:proofErr w:type="spellStart"/>
-      <w:r>
-        <w:rPr>
-          <w:rStyle w:val="CdigoHTML"/>
-          <w:rFonts w:ascii="Times New Roman" w:hAnsi="Times New Roman" w:cs="Times New Roman"/>
-          <w:sz w:val="24"/>
-          <w:szCs w:val="24"/>
-        </w:rPr>
-        <w:t>push</w:t>
-      </w:r>
-      <w:proofErr w:type="spellEnd"/>
-      <w:r>
-        <w:rPr>
-          <w:rStyle w:val="CdigoHTML"/>
-          <w:rFonts w:ascii="Times New Roman" w:hAnsi="Times New Roman" w:cs="Times New Roman"/>
-          <w:sz w:val="24"/>
-          <w:szCs w:val="24"/>
-        </w:rPr>
-        <w:t xml:space="preserve"> </w:t>
-      </w:r>
-      <w:proofErr w:type="spellStart"/>
-      <w:r>
-        <w:rPr>
-          <w:rStyle w:val="CdigoHTML"/>
-          <w:rFonts w:ascii="Times New Roman" w:hAnsi="Times New Roman" w:cs="Times New Roman"/>
-          <w:sz w:val="24"/>
-          <w:szCs w:val="24"/>
-        </w:rPr>
-        <w:t>origin</w:t>
-      </w:r>
-      <w:proofErr w:type="spellEnd"/>
-      <w:r>
-        <w:rPr>
-          <w:rStyle w:val="CdigoHTML"/>
-          <w:rFonts w:ascii="Times New Roman" w:hAnsi="Times New Roman" w:cs="Times New Roman"/>
-          <w:sz w:val="24"/>
-          <w:szCs w:val="24"/>
-        </w:rPr>
-        <w:t xml:space="preserve"> </w:t>
-      </w:r>
-      <w:proofErr w:type="spellStart"/>
-      <w:r>
-        <w:rPr>
-          <w:rStyle w:val="CdigoHTML"/>
-          <w:rFonts w:ascii="Times New Roman" w:hAnsi="Times New Roman" w:cs="Times New Roman"/>
-          <w:sz w:val="24"/>
-          <w:szCs w:val="24"/>
-        </w:rPr>
-        <w:t>main</w:t>
-      </w:r>
-      <w:proofErr w:type="spellEnd"/>
     </w:p>
     <w:p>
       <w:pPr>
@@ -1030,61 +1278,91 @@
     </w:p>
     <w:p>
       <w:pPr>
-        <w:pStyle w:val="Ttulo2"/>
-        <w:rPr>
-          <w:sz w:val="24"/>
-          <w:szCs w:val="24"/>
-        </w:rPr>
-      </w:pPr>
-      <w:r>
-        <w:rPr>
-          <w:rStyle w:val="Textoennegrita"/>
-          <w:rFonts w:eastAsiaTheme="majorEastAsia"/>
-          <w:sz w:val="24"/>
-          <w:szCs w:val="24"/>
-        </w:rPr>
-        <w:t>Preguntas de Cierre</w:t>
-      </w:r>
-    </w:p>
-    <w:p>
-      <w:pPr>
         <w:pStyle w:val="NormalWeb"/>
         <w:numPr>
           <w:ilvl w:val="0"/>
-          <w:numId w:val="3"/>
+          <w:numId w:val="2"/>
         </w:numPr>
       </w:pPr>
       <w:r>
+        <w:lastRenderedPageBreak/>
+        <w:drawing>
+          <wp:inline distT="0" distB="0" distL="0" distR="0" wp14:anchorId="0360D111" wp14:editId="3F83AA04">
+            <wp:extent cx="5612130" cy="2256790"/>
+            <wp:effectExtent l="0" t="0" r="7620" b="0"/>
+            <wp:docPr id="725050281" name="Imagen 1"/>
+            <wp:cNvGraphicFramePr>
+              <a:graphicFrameLocks xmlns:a="http://schemas.openxmlformats.org/drawingml/2006/main" noChangeAspect="1"/>
+            </wp:cNvGraphicFramePr>
+            <a:graphic xmlns:a="http://schemas.openxmlformats.org/drawingml/2006/main">
+              <a:graphicData uri="http://schemas.openxmlformats.org/drawingml/2006/picture">
+                <pic:pic xmlns:pic="http://schemas.openxmlformats.org/drawingml/2006/picture">
+                  <pic:nvPicPr>
+                    <pic:cNvPr id="725050281" name=""/>
+                    <pic:cNvPicPr/>
+                  </pic:nvPicPr>
+                  <pic:blipFill>
+                    <a:blip r:embed="rId11"/>
+                    <a:stretch>
+                      <a:fillRect/>
+                    </a:stretch>
+                  </pic:blipFill>
+                  <pic:spPr>
+                    <a:xfrm>
+                      <a:off x="0" y="0"/>
+                      <a:ext cx="5612130" cy="2256790"/>
+                    </a:xfrm>
+                    <a:prstGeom prst="rect">
+                      <a:avLst/>
+                    </a:prstGeom>
+                  </pic:spPr>
+                </pic:pic>
+              </a:graphicData>
+            </a:graphic>
+          </wp:inline>
+        </w:drawing>
+      </w:r>
+    </w:p>
+    <w:p>
+      <w:pPr>
+        <w:pStyle w:val="Ttulo2"/>
+        <w:rPr>
+          <w:sz w:val="24"/>
+          <w:szCs w:val="24"/>
+        </w:rPr>
+      </w:pPr>
+      <w:r>
+        <w:rPr>
+          <w:rStyle w:val="Textoennegrita"/>
+          <w:rFonts w:eastAsiaTheme="majorEastAsia"/>
+          <w:sz w:val="24"/>
+          <w:szCs w:val="24"/>
+        </w:rPr>
+        <w:t>Preguntas de Cierre</w:t>
+      </w:r>
+    </w:p>
+    <w:p>
+      <w:pPr>
+        <w:pStyle w:val="NormalWeb"/>
+        <w:ind w:left="720"/>
+      </w:pPr>
+      <w:r>
+        <w:t>1.</w:t>
+      </w:r>
+      <w:r>
+        <w:tab/>
         <w:t xml:space="preserve">¿Qué hace el comando </w:t>
       </w:r>
       <w:proofErr w:type="spellStart"/>
       <w:r>
-        <w:rPr>
-          <w:rStyle w:val="CdigoHTML"/>
-          <w:rFonts w:ascii="Times New Roman" w:hAnsi="Times New Roman" w:cs="Times New Roman"/>
-          <w:sz w:val="24"/>
-          <w:szCs w:val="24"/>
-        </w:rPr>
         <w:t>git</w:t>
       </w:r>
       <w:proofErr w:type="spellEnd"/>
       <w:r>
-        <w:rPr>
-          <w:rStyle w:val="CdigoHTML"/>
-          <w:rFonts w:ascii="Times New Roman" w:hAnsi="Times New Roman" w:cs="Times New Roman"/>
-          <w:sz w:val="24"/>
-          <w:szCs w:val="24"/>
-        </w:rPr>
         <w:t xml:space="preserve"> </w:t>
       </w:r>
       <w:proofErr w:type="spellStart"/>
       <w:r>
-        <w:rPr>
-          <w:rStyle w:val="CdigoHTML"/>
-          <w:rFonts w:ascii="Times New Roman" w:hAnsi="Times New Roman" w:cs="Times New Roman"/>
-          <w:sz w:val="24"/>
-          <w:szCs w:val="24"/>
-        </w:rPr>
         <w:t>add</w:t>
       </w:r>
       <w:proofErr w:type="spellEnd"/>
@@ -1095,42 +1373,58 @@
     <w:p>
       <w:pPr>
         <w:pStyle w:val="NormalWeb"/>
-        <w:numPr>
-          <w:ilvl w:val="0"/>
-          <w:numId w:val="3"/>
-        </w:numPr>
-      </w:pPr>
-      <w:r>
+        <w:ind w:left="720"/>
+      </w:pPr>
+      <w:r>
+        <w:t>Agrega los archivos modificados al área de preparación (</w:t>
+      </w:r>
+      <w:proofErr w:type="spellStart"/>
+      <w:r>
+        <w:t>staging</w:t>
+      </w:r>
+      <w:proofErr w:type="spellEnd"/>
+      <w:r>
+        <w:t xml:space="preserve"> </w:t>
+      </w:r>
+      <w:proofErr w:type="spellStart"/>
+      <w:r>
+        <w:t>area</w:t>
+      </w:r>
+      <w:proofErr w:type="spellEnd"/>
+      <w:r>
+        <w:t xml:space="preserve">) para que puedan ser incluidos en el próximo </w:t>
+      </w:r>
+      <w:proofErr w:type="spellStart"/>
+      <w:r>
+        <w:t>commit</w:t>
+      </w:r>
+      <w:proofErr w:type="spellEnd"/>
+      <w:r>
+        <w:t>.</w:t>
+      </w:r>
+    </w:p>
+    <w:p>
+      <w:pPr>
+        <w:pStyle w:val="NormalWeb"/>
+        <w:ind w:left="720"/>
+      </w:pPr>
+      <w:r>
+        <w:t>2.</w:t>
+      </w:r>
+      <w:r>
+        <w:tab/>
         <w:t xml:space="preserve">¿Para qué sirve </w:t>
       </w:r>
       <w:proofErr w:type="spellStart"/>
       <w:r>
-        <w:rPr>
-          <w:rStyle w:val="CdigoHTML"/>
-          <w:rFonts w:ascii="Times New Roman" w:hAnsi="Times New Roman" w:cs="Times New Roman"/>
-          <w:sz w:val="24"/>
-          <w:szCs w:val="24"/>
-        </w:rPr>
         <w:t>git</w:t>
       </w:r>
       <w:proofErr w:type="spellEnd"/>
       <w:r>
-        <w:rPr>
-          <w:rStyle w:val="CdigoHTML"/>
-          <w:rFonts w:ascii="Times New Roman" w:hAnsi="Times New Roman" w:cs="Times New Roman"/>
-          <w:sz w:val="24"/>
-          <w:szCs w:val="24"/>
-        </w:rPr>
         <w:t xml:space="preserve"> </w:t>
       </w:r>
       <w:proofErr w:type="spellStart"/>
       <w:r>
-        <w:rPr>
-          <w:rStyle w:val="CdigoHTML"/>
-          <w:rFonts w:ascii="Times New Roman" w:hAnsi="Times New Roman" w:cs="Times New Roman"/>
-          <w:sz w:val="24"/>
-          <w:szCs w:val="24"/>
-        </w:rPr>
         <w:t>commit</w:t>
       </w:r>
       <w:proofErr w:type="spellEnd"/>
@@ -1141,12 +1435,38 @@
     <w:p>
       <w:pPr>
         <w:pStyle w:val="NormalWeb"/>
-        <w:numPr>
-          <w:ilvl w:val="0"/>
-          <w:numId w:val="3"/>
-        </w:numPr>
-      </w:pPr>
-      <w:r>
+        <w:ind w:left="720"/>
+      </w:pPr>
+      <w:r>
+        <w:t xml:space="preserve">Guarda de forma permanente los cambios agregados con </w:t>
+      </w:r>
+      <w:proofErr w:type="spellStart"/>
+      <w:r>
+        <w:t>git</w:t>
+      </w:r>
+      <w:proofErr w:type="spellEnd"/>
+      <w:r>
+        <w:t xml:space="preserve"> </w:t>
+      </w:r>
+      <w:proofErr w:type="spellStart"/>
+      <w:r>
+        <w:t>add</w:t>
+      </w:r>
+      <w:proofErr w:type="spellEnd"/>
+      <w:r>
+        <w:t xml:space="preserve"> en el historial del repositorio, junto con un mensaje que describe esos cambios.</w:t>
+      </w:r>
+    </w:p>
+    <w:p>
+      <w:pPr>
+        <w:pStyle w:val="NormalWeb"/>
+        <w:ind w:left="720"/>
+      </w:pPr>
+      <w:r>
+        <w:t>3.</w:t>
+      </w:r>
+      <w:r>
+        <w:tab/>
         <w:t xml:space="preserve">¿Qué sucede si no escribo un mensaje en el </w:t>
       </w:r>
       <w:proofErr w:type="spellStart"/>
@@ -1161,42 +1481,42 @@
     <w:p>
       <w:pPr>
         <w:pStyle w:val="NormalWeb"/>
-        <w:numPr>
-          <w:ilvl w:val="0"/>
-          <w:numId w:val="3"/>
-        </w:numPr>
-      </w:pPr>
-      <w:r>
+        <w:ind w:left="720"/>
+      </w:pPr>
+      <w:r>
+        <w:t xml:space="preserve">Git abrirá un editor de texto por defecto para que escribas el mensaje manualmente. Si no escribes nada y cierras el editor, el </w:t>
+      </w:r>
+      <w:proofErr w:type="spellStart"/>
+      <w:r>
+        <w:t>commit</w:t>
+      </w:r>
+      <w:proofErr w:type="spellEnd"/>
+      <w:r>
+        <w:t xml:space="preserve"> no se realiza.</w:t>
+      </w:r>
+    </w:p>
+    <w:p>
+      <w:pPr>
+        <w:pStyle w:val="NormalWeb"/>
+        <w:ind w:left="720"/>
+      </w:pPr>
+      <w:r>
+        <w:t>4.</w:t>
+      </w:r>
+      <w:r>
+        <w:tab/>
         <w:t xml:space="preserve">Explica la diferencia entre </w:t>
       </w:r>
       <w:proofErr w:type="spellStart"/>
       <w:r>
-        <w:rPr>
-          <w:rStyle w:val="CdigoHTML"/>
-          <w:rFonts w:ascii="Times New Roman" w:hAnsi="Times New Roman" w:cs="Times New Roman"/>
-          <w:sz w:val="24"/>
-          <w:szCs w:val="24"/>
-        </w:rPr>
         <w:t>git</w:t>
       </w:r>
       <w:proofErr w:type="spellEnd"/>
       <w:r>
-        <w:rPr>
-          <w:rStyle w:val="CdigoHTML"/>
-          <w:rFonts w:ascii="Times New Roman" w:hAnsi="Times New Roman" w:cs="Times New Roman"/>
-          <w:sz w:val="24"/>
-          <w:szCs w:val="24"/>
-        </w:rPr>
         <w:t xml:space="preserve"> </w:t>
       </w:r>
       <w:proofErr w:type="spellStart"/>
       <w:r>
-        <w:rPr>
-          <w:rStyle w:val="CdigoHTML"/>
-          <w:rFonts w:ascii="Times New Roman" w:hAnsi="Times New Roman" w:cs="Times New Roman"/>
-          <w:sz w:val="24"/>
-          <w:szCs w:val="24"/>
-        </w:rPr>
         <w:t>push</w:t>
       </w:r>
       <w:proofErr w:type="spellEnd"/>
@@ -1205,37 +1525,77 @@
       </w:r>
       <w:proofErr w:type="spellStart"/>
       <w:r>
-        <w:rPr>
-          <w:rStyle w:val="CdigoHTML"/>
-          <w:rFonts w:ascii="Times New Roman" w:hAnsi="Times New Roman" w:cs="Times New Roman"/>
-          <w:sz w:val="24"/>
-          <w:szCs w:val="24"/>
-        </w:rPr>
         <w:t>git</w:t>
       </w:r>
       <w:proofErr w:type="spellEnd"/>
       <w:r>
-        <w:rPr>
-          <w:rStyle w:val="CdigoHTML"/>
-          <w:rFonts w:ascii="Times New Roman" w:hAnsi="Times New Roman" w:cs="Times New Roman"/>
-          <w:sz w:val="24"/>
-          <w:szCs w:val="24"/>
-        </w:rPr>
         <w:t xml:space="preserve"> </w:t>
       </w:r>
       <w:proofErr w:type="spellStart"/>
       <w:r>
-        <w:rPr>
-          <w:rStyle w:val="CdigoHTML"/>
-          <w:rFonts w:ascii="Times New Roman" w:hAnsi="Times New Roman" w:cs="Times New Roman"/>
-          <w:sz w:val="24"/>
-          <w:szCs w:val="24"/>
-        </w:rPr>
         <w:t>pull</w:t>
       </w:r>
       <w:proofErr w:type="spellEnd"/>
       <w:r>
         <w:t>.</w:t>
+      </w:r>
+    </w:p>
+    <w:p>
+      <w:pPr>
+        <w:pStyle w:val="NormalWeb"/>
+        <w:ind w:left="720"/>
+      </w:pPr>
+      <w:r>
+        <w:t xml:space="preserve">•  </w:t>
+      </w:r>
+      <w:proofErr w:type="spellStart"/>
+      <w:r>
+        <w:t>git</w:t>
+      </w:r>
+      <w:proofErr w:type="spellEnd"/>
+      <w:r>
+        <w:t xml:space="preserve"> </w:t>
+      </w:r>
+      <w:proofErr w:type="spellStart"/>
+      <w:r>
+        <w:t>push</w:t>
+      </w:r>
+      <w:proofErr w:type="spellEnd"/>
+      <w:r>
+        <w:t xml:space="preserve">: Envía tus </w:t>
+      </w:r>
+      <w:proofErr w:type="spellStart"/>
+      <w:r>
+        <w:t>commits</w:t>
+      </w:r>
+      <w:proofErr w:type="spellEnd"/>
+      <w:r>
+        <w:t xml:space="preserve"> locales al repositorio remoto (por ejemplo, GitHub).</w:t>
+      </w:r>
+    </w:p>
+    <w:p>
+      <w:pPr>
+        <w:pStyle w:val="NormalWeb"/>
+        <w:ind w:left="720"/>
+      </w:pPr>
+      <w:r>
+        <w:t xml:space="preserve">•  </w:t>
+      </w:r>
+      <w:proofErr w:type="spellStart"/>
+      <w:r>
+        <w:t>git</w:t>
+      </w:r>
+      <w:proofErr w:type="spellEnd"/>
+      <w:r>
+        <w:t xml:space="preserve"> </w:t>
+      </w:r>
+      <w:proofErr w:type="spellStart"/>
+      <w:r>
+        <w:t>pull</w:t>
+      </w:r>
+      <w:proofErr w:type="spellEnd"/>
+      <w:r>
+        <w:t>: Trae los cambios del repositorio remoto a tu repositorio local y los fusiona con tu rama actual.</w:t>
       </w:r>
     </w:p>
     <w:p>
@@ -1258,7 +1618,7 @@
 </file>
 
 <file path=word/numbering.xml><?xml version="1.0" encoding="utf-8"?>
-<w:numbering xmlns:wpc="http://schemas.microsoft.com/office/word/2010/wordprocessingCanvas" xmlns:cx="http://schemas.microsoft.com/office/drawing/2014/chartex" xmlns:cx1="http://schemas.microsoft.com/office/drawing/2015/9/8/chartex" xmlns:cx2="http://schemas.microsoft.com/office/drawing/2015/10/21/chartex" xmlns:cx3="http://schemas.microsoft.com/office/drawing/2016/5/9/chartex" xmlns:cx4="http://schemas.microsoft.com/office/drawing/2016/5/10/chartex" xmlns:cx5="http://schemas.microsoft.com/office/drawing/2016/5/11/chartex" xmlns:cx6="http://schemas.microsoft.com/office/drawing/2016/5/12/chartex" xmlns:cx7="http://schemas.microsoft.com/office/drawing/2016/5/13/chartex" xmlns:cx8="http://schemas.microsoft.com/office/drawing/2016/5/14/chartex" xmlns:mc="http://schemas.openxmlformats.org/markup-compatibility/2006" xmlns:aink="http://schemas.microsoft.com/office/drawing/2016/ink" xmlns:am3d="http://schemas.microsoft.com/office/drawing/2017/model3d" xmlns:o="urn:schemas-microsoft-com:office:office" xmlns:r="http://schemas.openxmlformats.org/officeDocument/2006/relationships" xmlns:m="http://schemas.openxmlformats.org/officeDocument/2006/math" xmlns:v="urn:schemas-microsoft-com:vml" xmlns:wp14="http://schemas.microsoft.com/office/word/2010/wordprocessingDrawing" xmlns:wp="http://schemas.openxmlformats.org/drawingml/2006/wordprocessingDrawing" xmlns:w10="urn:schemas-microsoft-com:office:word" xmlns:w="http://schemas.openxmlformats.org/wordprocessingml/2006/main" xmlns:w14="http://schemas.microsoft.com/office/word/2010/wordml" xmlns:w15="http://schemas.microsoft.com/office/word/2012/wordml" xmlns:w16cex="http://schemas.microsoft.com/office/word/2018/wordml/cex" xmlns:w16cid="http://schemas.microsoft.com/office/word/2016/wordml/cid" xmlns:w16="http://schemas.microsoft.com/office/word/2018/wordml" xmlns:w16sdtdh="http://schemas.microsoft.com/office/word/2020/wordml/sdtdatahash" xmlns:w16se="http://schemas.microsoft.com/office/word/2015/wordml/symex" xmlns:wpg="http://schemas.microsoft.com/office/word/2010/wordprocessingGroup" xmlns:wpi="http://schemas.microsoft.com/office/word/2010/wordprocessingInk" xmlns:wne="http://schemas.microsoft.com/office/word/2006/wordml" xmlns:wps="http://schemas.microsoft.com/office/word/2010/wordprocessingShape" mc:Ignorable="w14 w15 w16se w16cid w16 w16cex w16sdtdh wp14">
+<w:numbering xmlns:wpc="http://schemas.microsoft.com/office/word/2010/wordprocessingCanvas" xmlns:cx="http://schemas.microsoft.com/office/drawing/2014/chartex" xmlns:cx1="http://schemas.microsoft.com/office/drawing/2015/9/8/chartex" xmlns:cx2="http://schemas.microsoft.com/office/drawing/2015/10/21/chartex" xmlns:cx3="http://schemas.microsoft.com/office/drawing/2016/5/9/chartex" xmlns:cx4="http://schemas.microsoft.com/office/drawing/2016/5/10/chartex" xmlns:cx5="http://schemas.microsoft.com/office/drawing/2016/5/11/chartex" xmlns:cx6="http://schemas.microsoft.com/office/drawing/2016/5/12/chartex" xmlns:cx7="http://schemas.microsoft.com/office/drawing/2016/5/13/chartex" xmlns:cx8="http://schemas.microsoft.com/office/drawing/2016/5/14/chartex" xmlns:mc="http://schemas.openxmlformats.org/markup-compatibility/2006" xmlns:aink="http://schemas.microsoft.com/office/drawing/2016/ink" xmlns:am3d="http://schemas.microsoft.com/office/drawing/2017/model3d" xmlns:o="urn:schemas-microsoft-com:office:office" xmlns:oel="http://schemas.microsoft.com/office/2019/extlst" xmlns:r="http://schemas.openxmlformats.org/officeDocument/2006/relationships" xmlns:m="http://schemas.openxmlformats.org/officeDocument/2006/math" xmlns:v="urn:schemas-microsoft-com:vml" xmlns:wp14="http://schemas.microsoft.com/office/word/2010/wordprocessingDrawing" xmlns:wp="http://schemas.openxmlformats.org/drawingml/2006/wordprocessingDrawing" xmlns:w10="urn:schemas-microsoft-com:office:word" xmlns:w="http://schemas.openxmlformats.org/wordprocessingml/2006/main" xmlns:w14="http://schemas.microsoft.com/office/word/2010/wordml" xmlns:w15="http://schemas.microsoft.com/office/word/2012/wordml" xmlns:w16cex="http://schemas.microsoft.com/office/word/2018/wordml/cex" xmlns:w16cid="http://schemas.microsoft.com/office/word/2016/wordml/cid" xmlns:w16="http://schemas.microsoft.com/office/word/2018/wordml" xmlns:w16du="http://schemas.microsoft.com/office/word/2023/wordml/word16du" xmlns:w16sdtdh="http://schemas.microsoft.com/office/word/2020/wordml/sdtdatahash" xmlns:w16sdtfl="http://schemas.microsoft.com/office/word/2024/wordml/sdtformatlock" xmlns:w16se="http://schemas.microsoft.com/office/word/2015/wordml/symex" xmlns:wpg="http://schemas.microsoft.com/office/word/2010/wordprocessingGroup" xmlns:wpi="http://schemas.microsoft.com/office/word/2010/wordprocessingInk" xmlns:wne="http://schemas.microsoft.com/office/word/2006/wordml" xmlns:wps="http://schemas.microsoft.com/office/word/2010/wordprocessingShape" mc:Ignorable="w14 w15 w16se w16cid w16 w16cex w16sdtdh w16sdtfl w16du wp14">
   <w:abstractNum w:abstractNumId="0" w15:restartNumberingAfterBreak="0">
     <w:nsid w:val="06C1515B"/>
     <w:multiLevelType w:val="multilevel"/>
@@ -1670,20 +2030,20 @@
       </w:pPr>
     </w:lvl>
   </w:abstractNum>
-  <w:num w:numId="1">
+  <w:num w:numId="1" w16cid:durableId="2145463023">
     <w:abstractNumId w:val="1"/>
   </w:num>
-  <w:num w:numId="2">
+  <w:num w:numId="2" w16cid:durableId="1246761965">
     <w:abstractNumId w:val="0"/>
   </w:num>
-  <w:num w:numId="3">
+  <w:num w:numId="3" w16cid:durableId="977757412">
     <w:abstractNumId w:val="2"/>
   </w:num>
 </w:numbering>
 </file>
 
 <file path=word/styles.xml><?xml version="1.0" encoding="utf-8"?>
-<w:styles xmlns:mc="http://schemas.openxmlformats.org/markup-compatibility/2006" xmlns:r="http://schemas.openxmlformats.org/officeDocument/2006/relationships" xmlns:w="http://schemas.openxmlformats.org/wordprocessingml/2006/main" xmlns:w14="http://schemas.microsoft.com/office/word/2010/wordml" xmlns:w15="http://schemas.microsoft.com/office/word/2012/wordml" xmlns:w16cex="http://schemas.microsoft.com/office/word/2018/wordml/cex" xmlns:w16cid="http://schemas.microsoft.com/office/word/2016/wordml/cid" xmlns:w16="http://schemas.microsoft.com/office/word/2018/wordml" xmlns:w16sdtdh="http://schemas.microsoft.com/office/word/2020/wordml/sdtdatahash" xmlns:w16se="http://schemas.microsoft.com/office/word/2015/wordml/symex" mc:Ignorable="w14 w15 w16se w16cid w16 w16cex w16sdtdh">
+<w:styles xmlns:mc="http://schemas.openxmlformats.org/markup-compatibility/2006" xmlns:r="http://schemas.openxmlformats.org/officeDocument/2006/relationships" xmlns:w="http://schemas.openxmlformats.org/wordprocessingml/2006/main" xmlns:w14="http://schemas.microsoft.com/office/word/2010/wordml" xmlns:w15="http://schemas.microsoft.com/office/word/2012/wordml" xmlns:w16cex="http://schemas.microsoft.com/office/word/2018/wordml/cex" xmlns:w16cid="http://schemas.microsoft.com/office/word/2016/wordml/cid" xmlns:w16="http://schemas.microsoft.com/office/word/2018/wordml" xmlns:w16du="http://schemas.microsoft.com/office/word/2023/wordml/word16du" xmlns:w16sdtdh="http://schemas.microsoft.com/office/word/2020/wordml/sdtdatahash" xmlns:w16sdtfl="http://schemas.microsoft.com/office/word/2024/wordml/sdtformatlock" xmlns:w16se="http://schemas.microsoft.com/office/word/2015/wordml/symex" mc:Ignorable="w14 w15 w16se w16cid w16 w16cex w16sdtdh w16sdtfl w16du">
   <w:docDefaults>
     <w:rPrDefault>
       <w:rPr>

</xml_diff>